<commit_message>
Excel homework version 2.0
</commit_message>
<xml_diff>
--- a/Excel Homework - Carly Russell Due 5.28.2019.docx
+++ b/Excel Homework - Carly Russell Due 5.28.2019.docx
@@ -44,17 +44,7 @@
           <w:sz w:val="24"/>
           <w:szCs w:val="24"/>
         </w:rPr>
-        <w:t>The top</w:t>
-      </w:r>
-      <w:bookmarkStart w:id="0" w:name="_GoBack"/>
-      <w:bookmarkEnd w:id="0"/>
-      <w:r>
-        <w:rPr>
-          <w:rFonts w:ascii="Times New Roman" w:eastAsia="Times New Roman" w:hAnsi="Times New Roman" w:cs="Times New Roman"/>
-          <w:sz w:val="24"/>
-          <w:szCs w:val="24"/>
-        </w:rPr>
-        <w:t xml:space="preserve"> three categories that are likely to be fund</w:t>
+        <w:t>The top three categories that are likely to be fund</w:t>
       </w:r>
       <w:r>
         <w:rPr>
@@ -458,7 +448,17 @@
           <w:sz w:val="24"/>
           <w:szCs w:val="24"/>
         </w:rPr>
-        <w:t>We also don’t know where the projects will end up, more mainstream or small local based community projects,</w:t>
+        <w:t>We also don’t know where the projects will end up, more mainstream or small local based community pr</w:t>
+      </w:r>
+      <w:bookmarkStart w:id="0" w:name="_GoBack"/>
+      <w:bookmarkEnd w:id="0"/>
+      <w:r>
+        <w:rPr>
+          <w:rFonts w:ascii="Times New Roman" w:eastAsia="Times New Roman" w:hAnsi="Times New Roman" w:cs="Times New Roman"/>
+          <w:sz w:val="24"/>
+          <w:szCs w:val="24"/>
+        </w:rPr>
+        <w:t>ojects,</w:t>
       </w:r>
       <w:r>
         <w:rPr>
@@ -753,15 +753,15 @@
           <w:sz w:val="24"/>
           <w:szCs w:val="24"/>
         </w:rPr>
-        <w:t>would be nice to see.</w:t>
-      </w:r>
-      <w:r>
-        <w:rPr>
-          <w:rFonts w:ascii="Times New Roman" w:eastAsia="Times New Roman" w:hAnsi="Times New Roman" w:cs="Times New Roman"/>
-          <w:sz w:val="24"/>
-          <w:szCs w:val="24"/>
-        </w:rPr>
-        <w:t xml:space="preserve"> </w:t>
+        <w:t>would be nice to see</w:t>
+      </w:r>
+      <w:r>
+        <w:rPr>
+          <w:rFonts w:ascii="Times New Roman" w:eastAsia="Times New Roman" w:hAnsi="Times New Roman" w:cs="Times New Roman"/>
+          <w:sz w:val="24"/>
+          <w:szCs w:val="24"/>
+        </w:rPr>
+        <w:t>.</w:t>
       </w:r>
     </w:p>
     <w:p>
@@ -815,15 +815,15 @@
           <w:sz w:val="24"/>
           <w:szCs w:val="24"/>
         </w:rPr>
-        <w:t>by</w:t>
-      </w:r>
-      <w:r>
-        <w:rPr>
-          <w:rFonts w:ascii="Times New Roman" w:eastAsia="Times New Roman" w:hAnsi="Times New Roman" w:cs="Times New Roman"/>
-          <w:sz w:val="24"/>
-          <w:szCs w:val="24"/>
-        </w:rPr>
-        <w:t xml:space="preserve"> category and</w:t>
+        <w:t xml:space="preserve">both by </w:t>
+      </w:r>
+      <w:r>
+        <w:rPr>
+          <w:rFonts w:ascii="Times New Roman" w:eastAsia="Times New Roman" w:hAnsi="Times New Roman" w:cs="Times New Roman"/>
+          <w:sz w:val="24"/>
+          <w:szCs w:val="24"/>
+        </w:rPr>
+        <w:t>category and</w:t>
       </w:r>
       <w:r>
         <w:rPr>
@@ -839,7 +839,7 @@
           <w:sz w:val="24"/>
           <w:szCs w:val="24"/>
         </w:rPr>
-        <w:t xml:space="preserve"> per sub-category</w:t>
+        <w:t xml:space="preserve"> sub-category</w:t>
       </w:r>
     </w:p>
     <w:p>

</xml_diff>